<commit_message>
Bazı python ödevleri eklendir
</commit_message>
<xml_diff>
--- a/AWS/Ders Notları_word/IAM.docx
+++ b/AWS/Ders Notları_word/IAM.docx
@@ -966,21 +966,19 @@
           <w:lang w:val="tr-TR"/>
         </w:rPr>
         <w:lastRenderedPageBreak/>
-        <w:t xml:space="preserve">Mesela EC2 ile </w:t>
-      </w:r>
-      <w:proofErr w:type="spellStart"/>
-      <w:r>
-        <w:rPr>
-          <w:lang w:val="tr-TR"/>
-        </w:rPr>
-        <w:t>oluşturlan</w:t>
-      </w:r>
-      <w:proofErr w:type="spellEnd"/>
-      <w:r>
-        <w:rPr>
-          <w:lang w:val="tr-TR"/>
-        </w:rPr>
-        <w:t xml:space="preserve"> bir sanal makinenin bir S3 servisine erişip oradan kullanacağı veriyi çekmesini bu sanal makineye atayabileceğimiz roller ile belirler. Ya da başka bir AWS hesabında bir kullanıcının bizim hesabımızda işlem yapmamızı istiyorsak o hesaba bizim kaynaklarımızla çeşitli işlem yapabilmeyi sağlayan bir role atanabilir. </w:t>
+        <w:t>Mesela EC2 ile oluştur</w:t>
+      </w:r>
+      <w:r>
+        <w:rPr>
+          <w:lang w:val="tr-TR"/>
+        </w:rPr>
+        <w:t>u</w:t>
+      </w:r>
+      <w:r>
+        <w:rPr>
+          <w:lang w:val="tr-TR"/>
+        </w:rPr>
+        <w:t xml:space="preserve">lan bir sanal makinenin bir S3 servisine erişip oradan kullanacağı veriyi çekmesini bu sanal makineye atayabileceğimiz roller ile belirler. Ya da başka bir AWS hesabında bir kullanıcının bizim hesabımızda işlem yapmamızı istiyorsak o hesaba bizim kaynaklarımızla çeşitli işlem yapabilmeyi sağlayan bir role atanabilir. </w:t>
       </w:r>
     </w:p>
     <w:p>
@@ -5248,7 +5246,49 @@
         <w:rPr>
           <w:lang w:val="tr-TR"/>
         </w:rPr>
-        <w:t xml:space="preserve">There's no default group </w:t>
+        <w:t xml:space="preserve">There's </w:t>
+      </w:r>
+      <w:proofErr w:type="spellStart"/>
+      <w:r>
+        <w:rPr>
+          <w:lang w:val="tr-TR"/>
+        </w:rPr>
+        <w:t>no</w:t>
+      </w:r>
+      <w:proofErr w:type="spellEnd"/>
+      <w:r>
+        <w:rPr>
+          <w:lang w:val="tr-TR"/>
+        </w:rPr>
+        <w:t xml:space="preserve"> </w:t>
+      </w:r>
+      <w:proofErr w:type="spellStart"/>
+      <w:r>
+        <w:rPr>
+          <w:lang w:val="tr-TR"/>
+        </w:rPr>
+        <w:t>default</w:t>
+      </w:r>
+      <w:proofErr w:type="spellEnd"/>
+      <w:r>
+        <w:rPr>
+          <w:lang w:val="tr-TR"/>
+        </w:rPr>
+        <w:t xml:space="preserve"> </w:t>
+      </w:r>
+      <w:proofErr w:type="spellStart"/>
+      <w:r>
+        <w:rPr>
+          <w:lang w:val="tr-TR"/>
+        </w:rPr>
+        <w:t>group</w:t>
+      </w:r>
+      <w:proofErr w:type="spellEnd"/>
+      <w:r>
+        <w:rPr>
+          <w:lang w:val="tr-TR"/>
+        </w:rPr>
+        <w:t xml:space="preserve"> </w:t>
       </w:r>
       <w:proofErr w:type="spellStart"/>
       <w:r>
@@ -5819,7 +5859,21 @@
         <w:rPr>
           <w:lang w:val="tr-TR"/>
         </w:rPr>
-        <w:t xml:space="preserve">By creating a role, in fact, </w:t>
+        <w:t xml:space="preserve">By creating a role, in </w:t>
+      </w:r>
+      <w:proofErr w:type="spellStart"/>
+      <w:r>
+        <w:rPr>
+          <w:lang w:val="tr-TR"/>
+        </w:rPr>
+        <w:t>fact</w:t>
+      </w:r>
+      <w:proofErr w:type="spellEnd"/>
+      <w:r>
+        <w:rPr>
+          <w:lang w:val="tr-TR"/>
+        </w:rPr>
+        <w:t xml:space="preserve">, </w:t>
       </w:r>
       <w:proofErr w:type="spellStart"/>
       <w:r>

</xml_diff>